<commit_message>
update reference and regenerate
Signed-off-by: Aolin <aolin.zhang@pingcap.com>
</commit_message>
<xml_diff>
--- a/custom-pdf-reference.docx
+++ b/custom-pdf-reference.docx
@@ -5,6 +5,9 @@
     <w:p>
       <w:pPr>
         <w:pStyle w:val="a5"/>
+        <w:rPr>
+          <w:lang w:eastAsia="zh-CN"/>
+        </w:rPr>
       </w:pPr>
       <w:r>
         <w:t xml:space="preserve"> Title </w:t>
@@ -45,6 +48,7 @@
     <w:p>
       <w:pPr>
         <w:pStyle w:val="1"/>
+        <w:spacing w:after="120"/>
       </w:pPr>
       <w:bookmarkStart w:id="0" w:name="heading-1"/>
       <w:r>
@@ -55,6 +59,7 @@
     <w:p>
       <w:pPr>
         <w:pStyle w:val="2"/>
+        <w:spacing w:after="120"/>
       </w:pPr>
       <w:bookmarkStart w:id="1" w:name="heading-2"/>
       <w:r>
@@ -65,6 +70,7 @@
     <w:p>
       <w:pPr>
         <w:pStyle w:val="3"/>
+        <w:spacing w:after="120"/>
       </w:pPr>
       <w:bookmarkStart w:id="2" w:name="heading-3"/>
       <w:r>
@@ -75,6 +81,7 @@
     <w:p>
       <w:pPr>
         <w:pStyle w:val="4"/>
+        <w:spacing w:after="120"/>
       </w:pPr>
       <w:bookmarkStart w:id="3" w:name="heading-4"/>
       <w:r>
@@ -156,7 +163,7 @@
       <w:r>
         <w:t xml:space="preserve"> .    </w:t>
       </w:r>
-      <w:hyperlink r:id="rId7">
+      <w:hyperlink r:id="rId8">
         <w:r>
           <w:rPr>
             <w:rStyle w:val="ae"/>
@@ -198,8 +205,8 @@
         <w:tblCaption w:val="Table caption."/>
       </w:tblPr>
       <w:tblGrid>
-        <w:gridCol w:w="892"/>
-        <w:gridCol w:w="892"/>
+        <w:gridCol w:w="779"/>
+        <w:gridCol w:w="779"/>
       </w:tblGrid>
       <w:tr>
         <w:trPr>
@@ -561,7 +568,7 @@
   <w:abstractNum w:abstractNumId="10" w15:restartNumberingAfterBreak="0">
     <w:nsid w:val="03B01BA4"/>
     <w:multiLevelType w:val="multilevel"/>
-    <w:tmpl w:val="15BC15F4"/>
+    <w:tmpl w:val="CD3C1844"/>
     <w:lvl w:ilvl="0">
       <w:start w:val="1"/>
       <w:numFmt w:val="decimal"/>
@@ -570,7 +577,7 @@
       <w:lvlText w:val="%1"/>
       <w:lvlJc w:val="left"/>
       <w:pPr>
-        <w:ind w:left="425" w:hanging="425"/>
+        <w:ind w:left="0" w:firstLine="0"/>
       </w:pPr>
       <w:rPr>
         <w:rFonts w:hint="eastAsia"/>
@@ -584,7 +591,7 @@
       <w:lvlText w:val="%1.%2"/>
       <w:lvlJc w:val="left"/>
       <w:pPr>
-        <w:ind w:left="425" w:hanging="425"/>
+        <w:ind w:left="0" w:firstLine="0"/>
       </w:pPr>
       <w:rPr>
         <w:rFonts w:hint="eastAsia"/>
@@ -598,7 +605,7 @@
       <w:lvlText w:val="%1.%2.%3"/>
       <w:lvlJc w:val="left"/>
       <w:pPr>
-        <w:ind w:left="425" w:hanging="425"/>
+        <w:ind w:left="0" w:firstLine="0"/>
       </w:pPr>
       <w:rPr>
         <w:rFonts w:hint="eastAsia"/>
@@ -612,7 +619,7 @@
       <w:lvlText w:val="%1.%2.%3.%4"/>
       <w:lvlJc w:val="left"/>
       <w:pPr>
-        <w:ind w:left="425" w:hanging="425"/>
+        <w:ind w:left="0" w:firstLine="0"/>
       </w:pPr>
       <w:rPr>
         <w:rFonts w:hint="eastAsia"/>
@@ -626,7 +633,7 @@
       <w:lvlText w:val="%1.%2.%3.%4.%5"/>
       <w:lvlJc w:val="left"/>
       <w:pPr>
-        <w:ind w:left="425" w:hanging="425"/>
+        <w:ind w:left="0" w:firstLine="0"/>
       </w:pPr>
       <w:rPr>
         <w:rFonts w:hint="eastAsia"/>
@@ -635,10 +642,11 @@
     <w:lvl w:ilvl="5">
       <w:start w:val="1"/>
       <w:numFmt w:val="decimal"/>
+      <w:suff w:val="space"/>
       <w:lvlText w:val="%1.%2.%3.%4.%5.%6"/>
       <w:lvlJc w:val="left"/>
       <w:pPr>
-        <w:ind w:left="3260" w:hanging="1134"/>
+        <w:ind w:left="0" w:firstLine="0"/>
       </w:pPr>
       <w:rPr>
         <w:rFonts w:hint="eastAsia"/>
@@ -1022,6 +1030,93 @@
     </w:lvl>
   </w:abstractNum>
   <w:abstractNum w:abstractNumId="14" w15:restartNumberingAfterBreak="0">
+    <w:nsid w:val="15854600"/>
+    <w:multiLevelType w:val="multilevel"/>
+    <w:tmpl w:val="0409001D"/>
+    <w:styleLink w:val="19"/>
+    <w:lvl w:ilvl="0">
+      <w:start w:val="1"/>
+      <w:numFmt w:val="decimal"/>
+      <w:lvlText w:val="%1"/>
+      <w:lvlJc w:val="left"/>
+      <w:pPr>
+        <w:ind w:left="425" w:hanging="425"/>
+      </w:pPr>
+    </w:lvl>
+    <w:lvl w:ilvl="1">
+      <w:start w:val="1"/>
+      <w:numFmt w:val="decimal"/>
+      <w:lvlText w:val="%1.%2"/>
+      <w:lvlJc w:val="left"/>
+      <w:pPr>
+        <w:ind w:left="992" w:hanging="567"/>
+      </w:pPr>
+    </w:lvl>
+    <w:lvl w:ilvl="2">
+      <w:start w:val="1"/>
+      <w:numFmt w:val="decimal"/>
+      <w:lvlText w:val="%1.%2.%3"/>
+      <w:lvlJc w:val="left"/>
+      <w:pPr>
+        <w:ind w:left="1418" w:hanging="567"/>
+      </w:pPr>
+    </w:lvl>
+    <w:lvl w:ilvl="3">
+      <w:start w:val="1"/>
+      <w:numFmt w:val="decimal"/>
+      <w:lvlText w:val="%1.%2.%3.%4"/>
+      <w:lvlJc w:val="left"/>
+      <w:pPr>
+        <w:ind w:left="1984" w:hanging="708"/>
+      </w:pPr>
+    </w:lvl>
+    <w:lvl w:ilvl="4">
+      <w:start w:val="1"/>
+      <w:numFmt w:val="decimal"/>
+      <w:lvlText w:val="%1.%2.%3.%4.%5"/>
+      <w:lvlJc w:val="left"/>
+      <w:pPr>
+        <w:ind w:left="2551" w:hanging="850"/>
+      </w:pPr>
+    </w:lvl>
+    <w:lvl w:ilvl="5">
+      <w:start w:val="1"/>
+      <w:numFmt w:val="decimal"/>
+      <w:lvlText w:val="%1.%2.%3.%4.%5.%6"/>
+      <w:lvlJc w:val="left"/>
+      <w:pPr>
+        <w:ind w:left="3260" w:hanging="1134"/>
+      </w:pPr>
+    </w:lvl>
+    <w:lvl w:ilvl="6">
+      <w:start w:val="1"/>
+      <w:numFmt w:val="decimal"/>
+      <w:lvlText w:val="%1.%2.%3.%4.%5.%6.%7"/>
+      <w:lvlJc w:val="left"/>
+      <w:pPr>
+        <w:ind w:left="3827" w:hanging="1276"/>
+      </w:pPr>
+    </w:lvl>
+    <w:lvl w:ilvl="7">
+      <w:start w:val="1"/>
+      <w:numFmt w:val="decimal"/>
+      <w:lvlText w:val="%1.%2.%3.%4.%5.%6.%7.%8"/>
+      <w:lvlJc w:val="left"/>
+      <w:pPr>
+        <w:ind w:left="4394" w:hanging="1418"/>
+      </w:pPr>
+    </w:lvl>
+    <w:lvl w:ilvl="8">
+      <w:start w:val="1"/>
+      <w:numFmt w:val="decimal"/>
+      <w:lvlText w:val="%1.%2.%3.%4.%5.%6.%7.%8.%9"/>
+      <w:lvlJc w:val="left"/>
+      <w:pPr>
+        <w:ind w:left="5102" w:hanging="1700"/>
+      </w:pPr>
+    </w:lvl>
+  </w:abstractNum>
+  <w:abstractNum w:abstractNumId="15" w15:restartNumberingAfterBreak="0">
     <w:nsid w:val="170CD2DE"/>
     <w:multiLevelType w:val="multilevel"/>
     <w:tmpl w:val="744E55CA"/>
@@ -1125,7 +1220,7 @@
       </w:pPr>
     </w:lvl>
   </w:abstractNum>
-  <w:abstractNum w:abstractNumId="15" w15:restartNumberingAfterBreak="0">
+  <w:abstractNum w:abstractNumId="16" w15:restartNumberingAfterBreak="0">
     <w:nsid w:val="18DD7A39"/>
     <w:multiLevelType w:val="multilevel"/>
     <w:tmpl w:val="4AC279F4"/>
@@ -1242,7 +1337,7 @@
       </w:rPr>
     </w:lvl>
   </w:abstractNum>
-  <w:abstractNum w:abstractNumId="16" w15:restartNumberingAfterBreak="0">
+  <w:abstractNum w:abstractNumId="17" w15:restartNumberingAfterBreak="0">
     <w:nsid w:val="18E4222A"/>
     <w:multiLevelType w:val="multilevel"/>
     <w:tmpl w:val="9E2EE0FC"/>
@@ -1356,7 +1451,7 @@
       </w:rPr>
     </w:lvl>
   </w:abstractNum>
-  <w:abstractNum w:abstractNumId="17" w15:restartNumberingAfterBreak="0">
+  <w:abstractNum w:abstractNumId="18" w15:restartNumberingAfterBreak="0">
     <w:nsid w:val="21520FF7"/>
     <w:multiLevelType w:val="multilevel"/>
     <w:tmpl w:val="0409001D"/>
@@ -1443,7 +1538,7 @@
       </w:pPr>
     </w:lvl>
   </w:abstractNum>
-  <w:abstractNum w:abstractNumId="18" w15:restartNumberingAfterBreak="0">
+  <w:abstractNum w:abstractNumId="19" w15:restartNumberingAfterBreak="0">
     <w:nsid w:val="23A5207B"/>
     <w:multiLevelType w:val="multilevel"/>
     <w:tmpl w:val="5B1A6F12"/>
@@ -1556,7 +1651,7 @@
       </w:rPr>
     </w:lvl>
   </w:abstractNum>
-  <w:abstractNum w:abstractNumId="19" w15:restartNumberingAfterBreak="0">
+  <w:abstractNum w:abstractNumId="20" w15:restartNumberingAfterBreak="0">
     <w:nsid w:val="25FF6F66"/>
     <w:multiLevelType w:val="multilevel"/>
     <w:tmpl w:val="1DAE00D4"/>
@@ -1674,7 +1769,7 @@
       </w:rPr>
     </w:lvl>
   </w:abstractNum>
-  <w:abstractNum w:abstractNumId="20" w15:restartNumberingAfterBreak="0">
+  <w:abstractNum w:abstractNumId="21" w15:restartNumberingAfterBreak="0">
     <w:nsid w:val="2FA75C6F"/>
     <w:multiLevelType w:val="multilevel"/>
     <w:tmpl w:val="2F5650CA"/>
@@ -1788,7 +1883,7 @@
       </w:rPr>
     </w:lvl>
   </w:abstractNum>
-  <w:abstractNum w:abstractNumId="21" w15:restartNumberingAfterBreak="0">
+  <w:abstractNum w:abstractNumId="22" w15:restartNumberingAfterBreak="0">
     <w:nsid w:val="33550012"/>
     <w:multiLevelType w:val="multilevel"/>
     <w:tmpl w:val="85967156"/>
@@ -1902,7 +1997,181 @@
       </w:rPr>
     </w:lvl>
   </w:abstractNum>
-  <w:abstractNum w:abstractNumId="22" w15:restartNumberingAfterBreak="0">
+  <w:abstractNum w:abstractNumId="23" w15:restartNumberingAfterBreak="0">
+    <w:nsid w:val="39B5162F"/>
+    <w:multiLevelType w:val="multilevel"/>
+    <w:tmpl w:val="0409001D"/>
+    <w:styleLink w:val="200"/>
+    <w:lvl w:ilvl="0">
+      <w:start w:val="1"/>
+      <w:numFmt w:val="decimal"/>
+      <w:lvlText w:val="%1"/>
+      <w:lvlJc w:val="left"/>
+      <w:pPr>
+        <w:ind w:left="425" w:hanging="425"/>
+      </w:pPr>
+    </w:lvl>
+    <w:lvl w:ilvl="1">
+      <w:start w:val="1"/>
+      <w:numFmt w:val="decimal"/>
+      <w:lvlText w:val="%1.%2"/>
+      <w:lvlJc w:val="left"/>
+      <w:pPr>
+        <w:ind w:left="992" w:hanging="567"/>
+      </w:pPr>
+    </w:lvl>
+    <w:lvl w:ilvl="2">
+      <w:start w:val="1"/>
+      <w:numFmt w:val="decimal"/>
+      <w:lvlText w:val="%1.%2.%3"/>
+      <w:lvlJc w:val="left"/>
+      <w:pPr>
+        <w:ind w:left="1418" w:hanging="567"/>
+      </w:pPr>
+    </w:lvl>
+    <w:lvl w:ilvl="3">
+      <w:start w:val="1"/>
+      <w:numFmt w:val="decimal"/>
+      <w:lvlText w:val="%1.%2.%3.%4"/>
+      <w:lvlJc w:val="left"/>
+      <w:pPr>
+        <w:ind w:left="1984" w:hanging="708"/>
+      </w:pPr>
+    </w:lvl>
+    <w:lvl w:ilvl="4">
+      <w:start w:val="1"/>
+      <w:numFmt w:val="decimal"/>
+      <w:lvlText w:val="%1.%2.%3.%4.%5"/>
+      <w:lvlJc w:val="left"/>
+      <w:pPr>
+        <w:ind w:left="2551" w:hanging="850"/>
+      </w:pPr>
+    </w:lvl>
+    <w:lvl w:ilvl="5">
+      <w:start w:val="1"/>
+      <w:numFmt w:val="decimal"/>
+      <w:lvlText w:val="%1.%2.%3.%4.%5.%6"/>
+      <w:lvlJc w:val="left"/>
+      <w:pPr>
+        <w:ind w:left="3260" w:hanging="1134"/>
+      </w:pPr>
+    </w:lvl>
+    <w:lvl w:ilvl="6">
+      <w:start w:val="1"/>
+      <w:numFmt w:val="decimal"/>
+      <w:lvlText w:val="%1.%2.%3.%4.%5.%6.%7"/>
+      <w:lvlJc w:val="left"/>
+      <w:pPr>
+        <w:ind w:left="3827" w:hanging="1276"/>
+      </w:pPr>
+    </w:lvl>
+    <w:lvl w:ilvl="7">
+      <w:start w:val="1"/>
+      <w:numFmt w:val="decimal"/>
+      <w:lvlText w:val="%1.%2.%3.%4.%5.%6.%7.%8"/>
+      <w:lvlJc w:val="left"/>
+      <w:pPr>
+        <w:ind w:left="4394" w:hanging="1418"/>
+      </w:pPr>
+    </w:lvl>
+    <w:lvl w:ilvl="8">
+      <w:start w:val="1"/>
+      <w:numFmt w:val="decimal"/>
+      <w:lvlText w:val="%1.%2.%3.%4.%5.%6.%7.%8.%9"/>
+      <w:lvlJc w:val="left"/>
+      <w:pPr>
+        <w:ind w:left="5102" w:hanging="1700"/>
+      </w:pPr>
+    </w:lvl>
+  </w:abstractNum>
+  <w:abstractNum w:abstractNumId="24" w15:restartNumberingAfterBreak="0">
+    <w:nsid w:val="3AA9228E"/>
+    <w:multiLevelType w:val="multilevel"/>
+    <w:tmpl w:val="0409001D"/>
+    <w:styleLink w:val="21"/>
+    <w:lvl w:ilvl="0">
+      <w:start w:val="1"/>
+      <w:numFmt w:val="decimal"/>
+      <w:lvlText w:val="%1"/>
+      <w:lvlJc w:val="left"/>
+      <w:pPr>
+        <w:ind w:left="425" w:hanging="425"/>
+      </w:pPr>
+    </w:lvl>
+    <w:lvl w:ilvl="1">
+      <w:start w:val="1"/>
+      <w:numFmt w:val="decimal"/>
+      <w:lvlText w:val="%1.%2"/>
+      <w:lvlJc w:val="left"/>
+      <w:pPr>
+        <w:ind w:left="992" w:hanging="567"/>
+      </w:pPr>
+    </w:lvl>
+    <w:lvl w:ilvl="2">
+      <w:start w:val="1"/>
+      <w:numFmt w:val="decimal"/>
+      <w:lvlText w:val="%1.%2.%3"/>
+      <w:lvlJc w:val="left"/>
+      <w:pPr>
+        <w:ind w:left="1418" w:hanging="567"/>
+      </w:pPr>
+    </w:lvl>
+    <w:lvl w:ilvl="3">
+      <w:start w:val="1"/>
+      <w:numFmt w:val="decimal"/>
+      <w:lvlText w:val="%1.%2.%3.%4"/>
+      <w:lvlJc w:val="left"/>
+      <w:pPr>
+        <w:ind w:left="1984" w:hanging="708"/>
+      </w:pPr>
+    </w:lvl>
+    <w:lvl w:ilvl="4">
+      <w:start w:val="1"/>
+      <w:numFmt w:val="decimal"/>
+      <w:lvlText w:val="%1.%2.%3.%4.%5"/>
+      <w:lvlJc w:val="left"/>
+      <w:pPr>
+        <w:ind w:left="2551" w:hanging="850"/>
+      </w:pPr>
+    </w:lvl>
+    <w:lvl w:ilvl="5">
+      <w:start w:val="1"/>
+      <w:numFmt w:val="decimal"/>
+      <w:lvlText w:val="%1.%2.%3.%4.%5.%6"/>
+      <w:lvlJc w:val="left"/>
+      <w:pPr>
+        <w:ind w:left="3260" w:hanging="1134"/>
+      </w:pPr>
+    </w:lvl>
+    <w:lvl w:ilvl="6">
+      <w:start w:val="1"/>
+      <w:numFmt w:val="decimal"/>
+      <w:lvlText w:val="%1.%2.%3.%4.%5.%6.%7"/>
+      <w:lvlJc w:val="left"/>
+      <w:pPr>
+        <w:ind w:left="3827" w:hanging="1276"/>
+      </w:pPr>
+    </w:lvl>
+    <w:lvl w:ilvl="7">
+      <w:start w:val="1"/>
+      <w:numFmt w:val="decimal"/>
+      <w:lvlText w:val="%1.%2.%3.%4.%5.%6.%7.%8"/>
+      <w:lvlJc w:val="left"/>
+      <w:pPr>
+        <w:ind w:left="4394" w:hanging="1418"/>
+      </w:pPr>
+    </w:lvl>
+    <w:lvl w:ilvl="8">
+      <w:start w:val="1"/>
+      <w:numFmt w:val="decimal"/>
+      <w:lvlText w:val="%1.%2.%3.%4.%5.%6.%7.%8.%9"/>
+      <w:lvlJc w:val="left"/>
+      <w:pPr>
+        <w:ind w:left="5102" w:hanging="1700"/>
+      </w:pPr>
+    </w:lvl>
+  </w:abstractNum>
+  <w:abstractNum w:abstractNumId="25" w15:restartNumberingAfterBreak="0">
     <w:nsid w:val="47C63B52"/>
     <w:multiLevelType w:val="multilevel"/>
     <w:tmpl w:val="18389C4C"/>
@@ -2016,7 +2285,94 @@
       </w:rPr>
     </w:lvl>
   </w:abstractNum>
-  <w:abstractNum w:abstractNumId="23" w15:restartNumberingAfterBreak="0">
+  <w:abstractNum w:abstractNumId="26" w15:restartNumberingAfterBreak="0">
+    <w:nsid w:val="47D864C0"/>
+    <w:multiLevelType w:val="multilevel"/>
+    <w:tmpl w:val="0409001D"/>
+    <w:styleLink w:val="23"/>
+    <w:lvl w:ilvl="0">
+      <w:start w:val="1"/>
+      <w:numFmt w:val="decimal"/>
+      <w:lvlText w:val="%1"/>
+      <w:lvlJc w:val="left"/>
+      <w:pPr>
+        <w:ind w:left="425" w:hanging="425"/>
+      </w:pPr>
+    </w:lvl>
+    <w:lvl w:ilvl="1">
+      <w:start w:val="1"/>
+      <w:numFmt w:val="decimal"/>
+      <w:lvlText w:val="%1.%2"/>
+      <w:lvlJc w:val="left"/>
+      <w:pPr>
+        <w:ind w:left="992" w:hanging="567"/>
+      </w:pPr>
+    </w:lvl>
+    <w:lvl w:ilvl="2">
+      <w:start w:val="1"/>
+      <w:numFmt w:val="decimal"/>
+      <w:lvlText w:val="%1.%2.%3"/>
+      <w:lvlJc w:val="left"/>
+      <w:pPr>
+        <w:ind w:left="1418" w:hanging="567"/>
+      </w:pPr>
+    </w:lvl>
+    <w:lvl w:ilvl="3">
+      <w:start w:val="1"/>
+      <w:numFmt w:val="decimal"/>
+      <w:lvlText w:val="%1.%2.%3.%4"/>
+      <w:lvlJc w:val="left"/>
+      <w:pPr>
+        <w:ind w:left="1984" w:hanging="708"/>
+      </w:pPr>
+    </w:lvl>
+    <w:lvl w:ilvl="4">
+      <w:start w:val="1"/>
+      <w:numFmt w:val="decimal"/>
+      <w:lvlText w:val="%1.%2.%3.%4.%5"/>
+      <w:lvlJc w:val="left"/>
+      <w:pPr>
+        <w:ind w:left="2551" w:hanging="850"/>
+      </w:pPr>
+    </w:lvl>
+    <w:lvl w:ilvl="5">
+      <w:start w:val="1"/>
+      <w:numFmt w:val="decimal"/>
+      <w:lvlText w:val="%1.%2.%3.%4.%5.%6"/>
+      <w:lvlJc w:val="left"/>
+      <w:pPr>
+        <w:ind w:left="3260" w:hanging="1134"/>
+      </w:pPr>
+    </w:lvl>
+    <w:lvl w:ilvl="6">
+      <w:start w:val="1"/>
+      <w:numFmt w:val="decimal"/>
+      <w:lvlText w:val="%1.%2.%3.%4.%5.%6.%7"/>
+      <w:lvlJc w:val="left"/>
+      <w:pPr>
+        <w:ind w:left="3827" w:hanging="1276"/>
+      </w:pPr>
+    </w:lvl>
+    <w:lvl w:ilvl="7">
+      <w:start w:val="1"/>
+      <w:numFmt w:val="decimal"/>
+      <w:lvlText w:val="%1.%2.%3.%4.%5.%6.%7.%8"/>
+      <w:lvlJc w:val="left"/>
+      <w:pPr>
+        <w:ind w:left="4394" w:hanging="1418"/>
+      </w:pPr>
+    </w:lvl>
+    <w:lvl w:ilvl="8">
+      <w:start w:val="1"/>
+      <w:numFmt w:val="decimal"/>
+      <w:lvlText w:val="%1.%2.%3.%4.%5.%6.%7.%8.%9"/>
+      <w:lvlJc w:val="left"/>
+      <w:pPr>
+        <w:ind w:left="5102" w:hanging="1700"/>
+      </w:pPr>
+    </w:lvl>
+  </w:abstractNum>
+  <w:abstractNum w:abstractNumId="27" w15:restartNumberingAfterBreak="0">
     <w:nsid w:val="489B330A"/>
     <w:multiLevelType w:val="multilevel"/>
     <w:tmpl w:val="3DD221CE"/>
@@ -2132,7 +2488,7 @@
       </w:rPr>
     </w:lvl>
   </w:abstractNum>
-  <w:abstractNum w:abstractNumId="24" w15:restartNumberingAfterBreak="0">
+  <w:abstractNum w:abstractNumId="28" w15:restartNumberingAfterBreak="0">
     <w:nsid w:val="49405520"/>
     <w:multiLevelType w:val="multilevel"/>
     <w:tmpl w:val="C9BA91B0"/>
@@ -2247,7 +2603,7 @@
       </w:rPr>
     </w:lvl>
   </w:abstractNum>
-  <w:abstractNum w:abstractNumId="25" w15:restartNumberingAfterBreak="0">
+  <w:abstractNum w:abstractNumId="29" w15:restartNumberingAfterBreak="0">
     <w:nsid w:val="4D2E1A00"/>
     <w:multiLevelType w:val="multilevel"/>
     <w:tmpl w:val="C9403100"/>
@@ -2361,7 +2717,7 @@
       </w:rPr>
     </w:lvl>
   </w:abstractNum>
-  <w:abstractNum w:abstractNumId="26" w15:restartNumberingAfterBreak="0">
+  <w:abstractNum w:abstractNumId="30" w15:restartNumberingAfterBreak="0">
     <w:nsid w:val="527103D7"/>
     <w:multiLevelType w:val="multilevel"/>
     <w:tmpl w:val="D006F048"/>
@@ -2478,7 +2834,7 @@
       </w:rPr>
     </w:lvl>
   </w:abstractNum>
-  <w:abstractNum w:abstractNumId="27" w15:restartNumberingAfterBreak="0">
+  <w:abstractNum w:abstractNumId="31" w15:restartNumberingAfterBreak="0">
     <w:nsid w:val="57103CDE"/>
     <w:multiLevelType w:val="multilevel"/>
     <w:tmpl w:val="691EFB8A"/>
@@ -2592,7 +2948,94 @@
       </w:rPr>
     </w:lvl>
   </w:abstractNum>
-  <w:abstractNum w:abstractNumId="28" w15:restartNumberingAfterBreak="0">
+  <w:abstractNum w:abstractNumId="32" w15:restartNumberingAfterBreak="0">
+    <w:nsid w:val="6221566B"/>
+    <w:multiLevelType w:val="multilevel"/>
+    <w:tmpl w:val="0409001D"/>
+    <w:styleLink w:val="17"/>
+    <w:lvl w:ilvl="0">
+      <w:start w:val="1"/>
+      <w:numFmt w:val="decimal"/>
+      <w:lvlText w:val="%1"/>
+      <w:lvlJc w:val="left"/>
+      <w:pPr>
+        <w:ind w:left="425" w:hanging="425"/>
+      </w:pPr>
+    </w:lvl>
+    <w:lvl w:ilvl="1">
+      <w:start w:val="1"/>
+      <w:numFmt w:val="decimal"/>
+      <w:lvlText w:val="%1.%2"/>
+      <w:lvlJc w:val="left"/>
+      <w:pPr>
+        <w:ind w:left="992" w:hanging="567"/>
+      </w:pPr>
+    </w:lvl>
+    <w:lvl w:ilvl="2">
+      <w:start w:val="1"/>
+      <w:numFmt w:val="decimal"/>
+      <w:lvlText w:val="%1.%2.%3"/>
+      <w:lvlJc w:val="left"/>
+      <w:pPr>
+        <w:ind w:left="1418" w:hanging="567"/>
+      </w:pPr>
+    </w:lvl>
+    <w:lvl w:ilvl="3">
+      <w:start w:val="1"/>
+      <w:numFmt w:val="decimal"/>
+      <w:lvlText w:val="%1.%2.%3.%4"/>
+      <w:lvlJc w:val="left"/>
+      <w:pPr>
+        <w:ind w:left="1984" w:hanging="708"/>
+      </w:pPr>
+    </w:lvl>
+    <w:lvl w:ilvl="4">
+      <w:start w:val="1"/>
+      <w:numFmt w:val="decimal"/>
+      <w:lvlText w:val="%1.%2.%3.%4.%5"/>
+      <w:lvlJc w:val="left"/>
+      <w:pPr>
+        <w:ind w:left="2551" w:hanging="850"/>
+      </w:pPr>
+    </w:lvl>
+    <w:lvl w:ilvl="5">
+      <w:start w:val="1"/>
+      <w:numFmt w:val="decimal"/>
+      <w:lvlText w:val="%1.%2.%3.%4.%5.%6"/>
+      <w:lvlJc w:val="left"/>
+      <w:pPr>
+        <w:ind w:left="3260" w:hanging="1134"/>
+      </w:pPr>
+    </w:lvl>
+    <w:lvl w:ilvl="6">
+      <w:start w:val="1"/>
+      <w:numFmt w:val="decimal"/>
+      <w:lvlText w:val="%1.%2.%3.%4.%5.%6.%7"/>
+      <w:lvlJc w:val="left"/>
+      <w:pPr>
+        <w:ind w:left="3827" w:hanging="1276"/>
+      </w:pPr>
+    </w:lvl>
+    <w:lvl w:ilvl="7">
+      <w:start w:val="1"/>
+      <w:numFmt w:val="decimal"/>
+      <w:lvlText w:val="%1.%2.%3.%4.%5.%6.%7.%8"/>
+      <w:lvlJc w:val="left"/>
+      <w:pPr>
+        <w:ind w:left="4394" w:hanging="1418"/>
+      </w:pPr>
+    </w:lvl>
+    <w:lvl w:ilvl="8">
+      <w:start w:val="1"/>
+      <w:numFmt w:val="decimal"/>
+      <w:lvlText w:val="%1.%2.%3.%4.%5.%6.%7.%8.%9"/>
+      <w:lvlJc w:val="left"/>
+      <w:pPr>
+        <w:ind w:left="5102" w:hanging="1700"/>
+      </w:pPr>
+    </w:lvl>
+  </w:abstractNum>
+  <w:abstractNum w:abstractNumId="33" w15:restartNumberingAfterBreak="0">
     <w:nsid w:val="64CC24D9"/>
     <w:multiLevelType w:val="multilevel"/>
     <w:tmpl w:val="97E476FA"/>
@@ -2703,7 +3146,7 @@
       </w:rPr>
     </w:lvl>
   </w:abstractNum>
-  <w:abstractNum w:abstractNumId="29" w15:restartNumberingAfterBreak="0">
+  <w:abstractNum w:abstractNumId="34" w15:restartNumberingAfterBreak="0">
     <w:nsid w:val="66807C4C"/>
     <w:multiLevelType w:val="multilevel"/>
     <w:tmpl w:val="9FCAB8F6"/>
@@ -2818,7 +3261,7 @@
       </w:rPr>
     </w:lvl>
   </w:abstractNum>
-  <w:abstractNum w:abstractNumId="30" w15:restartNumberingAfterBreak="0">
+  <w:abstractNum w:abstractNumId="35" w15:restartNumberingAfterBreak="0">
     <w:nsid w:val="6D6F0B96"/>
     <w:multiLevelType w:val="multilevel"/>
     <w:tmpl w:val="A7B6A3A0"/>
@@ -2931,7 +3374,181 @@
       </w:rPr>
     </w:lvl>
   </w:abstractNum>
-  <w:abstractNum w:abstractNumId="31" w15:restartNumberingAfterBreak="0">
+  <w:abstractNum w:abstractNumId="36" w15:restartNumberingAfterBreak="0">
+    <w:nsid w:val="6F3478A9"/>
+    <w:multiLevelType w:val="multilevel"/>
+    <w:tmpl w:val="0409001D"/>
+    <w:styleLink w:val="18"/>
+    <w:lvl w:ilvl="0">
+      <w:start w:val="1"/>
+      <w:numFmt w:val="decimal"/>
+      <w:lvlText w:val="%1"/>
+      <w:lvlJc w:val="left"/>
+      <w:pPr>
+        <w:ind w:left="425" w:hanging="425"/>
+      </w:pPr>
+    </w:lvl>
+    <w:lvl w:ilvl="1">
+      <w:start w:val="1"/>
+      <w:numFmt w:val="decimal"/>
+      <w:lvlText w:val="%1.%2"/>
+      <w:lvlJc w:val="left"/>
+      <w:pPr>
+        <w:ind w:left="992" w:hanging="567"/>
+      </w:pPr>
+    </w:lvl>
+    <w:lvl w:ilvl="2">
+      <w:start w:val="1"/>
+      <w:numFmt w:val="decimal"/>
+      <w:lvlText w:val="%1.%2.%3"/>
+      <w:lvlJc w:val="left"/>
+      <w:pPr>
+        <w:ind w:left="1418" w:hanging="567"/>
+      </w:pPr>
+    </w:lvl>
+    <w:lvl w:ilvl="3">
+      <w:start w:val="1"/>
+      <w:numFmt w:val="decimal"/>
+      <w:lvlText w:val="%1.%2.%3.%4"/>
+      <w:lvlJc w:val="left"/>
+      <w:pPr>
+        <w:ind w:left="1984" w:hanging="708"/>
+      </w:pPr>
+    </w:lvl>
+    <w:lvl w:ilvl="4">
+      <w:start w:val="1"/>
+      <w:numFmt w:val="decimal"/>
+      <w:lvlText w:val="%1.%2.%3.%4.%5"/>
+      <w:lvlJc w:val="left"/>
+      <w:pPr>
+        <w:ind w:left="2551" w:hanging="850"/>
+      </w:pPr>
+    </w:lvl>
+    <w:lvl w:ilvl="5">
+      <w:start w:val="1"/>
+      <w:numFmt w:val="decimal"/>
+      <w:lvlText w:val="%1.%2.%3.%4.%5.%6"/>
+      <w:lvlJc w:val="left"/>
+      <w:pPr>
+        <w:ind w:left="3260" w:hanging="1134"/>
+      </w:pPr>
+    </w:lvl>
+    <w:lvl w:ilvl="6">
+      <w:start w:val="1"/>
+      <w:numFmt w:val="decimal"/>
+      <w:lvlText w:val="%1.%2.%3.%4.%5.%6.%7"/>
+      <w:lvlJc w:val="left"/>
+      <w:pPr>
+        <w:ind w:left="3827" w:hanging="1276"/>
+      </w:pPr>
+    </w:lvl>
+    <w:lvl w:ilvl="7">
+      <w:start w:val="1"/>
+      <w:numFmt w:val="decimal"/>
+      <w:lvlText w:val="%1.%2.%3.%4.%5.%6.%7.%8"/>
+      <w:lvlJc w:val="left"/>
+      <w:pPr>
+        <w:ind w:left="4394" w:hanging="1418"/>
+      </w:pPr>
+    </w:lvl>
+    <w:lvl w:ilvl="8">
+      <w:start w:val="1"/>
+      <w:numFmt w:val="decimal"/>
+      <w:lvlText w:val="%1.%2.%3.%4.%5.%6.%7.%8.%9"/>
+      <w:lvlJc w:val="left"/>
+      <w:pPr>
+        <w:ind w:left="5102" w:hanging="1700"/>
+      </w:pPr>
+    </w:lvl>
+  </w:abstractNum>
+  <w:abstractNum w:abstractNumId="37" w15:restartNumberingAfterBreak="0">
+    <w:nsid w:val="78291DFA"/>
+    <w:multiLevelType w:val="multilevel"/>
+    <w:tmpl w:val="0409001D"/>
+    <w:styleLink w:val="22"/>
+    <w:lvl w:ilvl="0">
+      <w:start w:val="1"/>
+      <w:numFmt w:val="decimal"/>
+      <w:lvlText w:val="%1"/>
+      <w:lvlJc w:val="left"/>
+      <w:pPr>
+        <w:ind w:left="425" w:hanging="425"/>
+      </w:pPr>
+    </w:lvl>
+    <w:lvl w:ilvl="1">
+      <w:start w:val="1"/>
+      <w:numFmt w:val="decimal"/>
+      <w:lvlText w:val="%1.%2"/>
+      <w:lvlJc w:val="left"/>
+      <w:pPr>
+        <w:ind w:left="992" w:hanging="567"/>
+      </w:pPr>
+    </w:lvl>
+    <w:lvl w:ilvl="2">
+      <w:start w:val="1"/>
+      <w:numFmt w:val="decimal"/>
+      <w:lvlText w:val="%1.%2.%3"/>
+      <w:lvlJc w:val="left"/>
+      <w:pPr>
+        <w:ind w:left="1418" w:hanging="567"/>
+      </w:pPr>
+    </w:lvl>
+    <w:lvl w:ilvl="3">
+      <w:start w:val="1"/>
+      <w:numFmt w:val="decimal"/>
+      <w:lvlText w:val="%1.%2.%3.%4"/>
+      <w:lvlJc w:val="left"/>
+      <w:pPr>
+        <w:ind w:left="1984" w:hanging="708"/>
+      </w:pPr>
+    </w:lvl>
+    <w:lvl w:ilvl="4">
+      <w:start w:val="1"/>
+      <w:numFmt w:val="decimal"/>
+      <w:lvlText w:val="%1.%2.%3.%4.%5"/>
+      <w:lvlJc w:val="left"/>
+      <w:pPr>
+        <w:ind w:left="2551" w:hanging="850"/>
+      </w:pPr>
+    </w:lvl>
+    <w:lvl w:ilvl="5">
+      <w:start w:val="1"/>
+      <w:numFmt w:val="decimal"/>
+      <w:lvlText w:val="%1.%2.%3.%4.%5.%6"/>
+      <w:lvlJc w:val="left"/>
+      <w:pPr>
+        <w:ind w:left="3260" w:hanging="1134"/>
+      </w:pPr>
+    </w:lvl>
+    <w:lvl w:ilvl="6">
+      <w:start w:val="1"/>
+      <w:numFmt w:val="decimal"/>
+      <w:lvlText w:val="%1.%2.%3.%4.%5.%6.%7"/>
+      <w:lvlJc w:val="left"/>
+      <w:pPr>
+        <w:ind w:left="3827" w:hanging="1276"/>
+      </w:pPr>
+    </w:lvl>
+    <w:lvl w:ilvl="7">
+      <w:start w:val="1"/>
+      <w:numFmt w:val="decimal"/>
+      <w:lvlText w:val="%1.%2.%3.%4.%5.%6.%7.%8"/>
+      <w:lvlJc w:val="left"/>
+      <w:pPr>
+        <w:ind w:left="4394" w:hanging="1418"/>
+      </w:pPr>
+    </w:lvl>
+    <w:lvl w:ilvl="8">
+      <w:start w:val="1"/>
+      <w:numFmt w:val="decimal"/>
+      <w:lvlText w:val="%1.%2.%3.%4.%5.%6.%7.%8.%9"/>
+      <w:lvlJc w:val="left"/>
+      <w:pPr>
+        <w:ind w:left="5102" w:hanging="1700"/>
+      </w:pPr>
+    </w:lvl>
+  </w:abstractNum>
+  <w:abstractNum w:abstractNumId="38" w15:restartNumberingAfterBreak="0">
     <w:nsid w:val="7BEA2050"/>
     <w:multiLevelType w:val="multilevel"/>
     <w:tmpl w:val="DBA03A5E"/>
@@ -3044,7 +3661,7 @@
       </w:rPr>
     </w:lvl>
   </w:abstractNum>
-  <w:abstractNum w:abstractNumId="32" w15:restartNumberingAfterBreak="0">
+  <w:abstractNum w:abstractNumId="39" w15:restartNumberingAfterBreak="0">
     <w:nsid w:val="7D557FE3"/>
     <w:multiLevelType w:val="multilevel"/>
     <w:tmpl w:val="6E925E56"/>
@@ -3163,7 +3780,7 @@
     </w:lvl>
   </w:abstractNum>
   <w:num w:numId="1" w16cid:durableId="783379653">
-    <w:abstractNumId w:val="14"/>
+    <w:abstractNumId w:val="15"/>
   </w:num>
   <w:num w:numId="2" w16cid:durableId="1488666000">
     <w:abstractNumId w:val="4"/>
@@ -3199,67 +3816,88 @@
     <w:abstractNumId w:val="11"/>
   </w:num>
   <w:num w:numId="13" w16cid:durableId="1831168873">
-    <w:abstractNumId w:val="30"/>
+    <w:abstractNumId w:val="35"/>
   </w:num>
   <w:num w:numId="14" w16cid:durableId="1716157075">
-    <w:abstractNumId w:val="17"/>
+    <w:abstractNumId w:val="18"/>
   </w:num>
   <w:num w:numId="15" w16cid:durableId="1314413248">
-    <w:abstractNumId w:val="20"/>
+    <w:abstractNumId w:val="21"/>
   </w:num>
   <w:num w:numId="16" w16cid:durableId="791637057">
-    <w:abstractNumId w:val="25"/>
+    <w:abstractNumId w:val="29"/>
   </w:num>
   <w:num w:numId="17" w16cid:durableId="112753441">
-    <w:abstractNumId w:val="31"/>
+    <w:abstractNumId w:val="38"/>
   </w:num>
   <w:num w:numId="18" w16cid:durableId="655576132">
     <w:abstractNumId w:val="13"/>
   </w:num>
   <w:num w:numId="19" w16cid:durableId="1774011069">
-    <w:abstractNumId w:val="21"/>
+    <w:abstractNumId w:val="22"/>
   </w:num>
   <w:num w:numId="20" w16cid:durableId="1378624915">
-    <w:abstractNumId w:val="28"/>
+    <w:abstractNumId w:val="33"/>
   </w:num>
   <w:num w:numId="21" w16cid:durableId="365569244">
     <w:abstractNumId w:val="12"/>
   </w:num>
   <w:num w:numId="22" w16cid:durableId="1127966984">
-    <w:abstractNumId w:val="18"/>
+    <w:abstractNumId w:val="19"/>
   </w:num>
   <w:num w:numId="23" w16cid:durableId="2018997928">
-    <w:abstractNumId w:val="22"/>
+    <w:abstractNumId w:val="25"/>
   </w:num>
   <w:num w:numId="24" w16cid:durableId="797724125">
-    <w:abstractNumId w:val="15"/>
+    <w:abstractNumId w:val="16"/>
   </w:num>
   <w:num w:numId="25" w16cid:durableId="1702784637">
     <w:abstractNumId w:val="10"/>
   </w:num>
   <w:num w:numId="26" w16cid:durableId="1641154643">
-    <w:abstractNumId w:val="16"/>
+    <w:abstractNumId w:val="17"/>
   </w:num>
   <w:num w:numId="27" w16cid:durableId="1758748070">
+    <w:abstractNumId w:val="28"/>
+  </w:num>
+  <w:num w:numId="28" w16cid:durableId="1088620983">
+    <w:abstractNumId w:val="31"/>
+  </w:num>
+  <w:num w:numId="29" w16cid:durableId="1246189565">
+    <w:abstractNumId w:val="34"/>
+  </w:num>
+  <w:num w:numId="30" w16cid:durableId="1390111802">
+    <w:abstractNumId w:val="27"/>
+  </w:num>
+  <w:num w:numId="31" w16cid:durableId="60367534">
+    <w:abstractNumId w:val="30"/>
+  </w:num>
+  <w:num w:numId="32" w16cid:durableId="1690637290">
+    <w:abstractNumId w:val="20"/>
+  </w:num>
+  <w:num w:numId="33" w16cid:durableId="216088107">
+    <w:abstractNumId w:val="39"/>
+  </w:num>
+  <w:num w:numId="34" w16cid:durableId="1964799476">
+    <w:abstractNumId w:val="32"/>
+  </w:num>
+  <w:num w:numId="35" w16cid:durableId="1438139949">
+    <w:abstractNumId w:val="36"/>
+  </w:num>
+  <w:num w:numId="36" w16cid:durableId="239947828">
+    <w:abstractNumId w:val="14"/>
+  </w:num>
+  <w:num w:numId="37" w16cid:durableId="1233270998">
+    <w:abstractNumId w:val="23"/>
+  </w:num>
+  <w:num w:numId="38" w16cid:durableId="1930233533">
     <w:abstractNumId w:val="24"/>
   </w:num>
-  <w:num w:numId="28" w16cid:durableId="1088620983">
-    <w:abstractNumId w:val="27"/>
+  <w:num w:numId="39" w16cid:durableId="1260796927">
+    <w:abstractNumId w:val="37"/>
   </w:num>
-  <w:num w:numId="29" w16cid:durableId="1246189565">
-    <w:abstractNumId w:val="29"/>
-  </w:num>
-  <w:num w:numId="30" w16cid:durableId="1390111802">
-    <w:abstractNumId w:val="23"/>
-  </w:num>
-  <w:num w:numId="31" w16cid:durableId="60367534">
+  <w:num w:numId="40" w16cid:durableId="2091612072">
     <w:abstractNumId w:val="26"/>
-  </w:num>
-  <w:num w:numId="32" w16cid:durableId="1690637290">
-    <w:abstractNumId w:val="19"/>
-  </w:num>
-  <w:num w:numId="33" w16cid:durableId="216088107">
-    <w:abstractNumId w:val="32"/>
   </w:num>
 </w:numbering>
 </file>
@@ -3539,21 +4177,21 @@
     <w:next w:val="a0"/>
     <w:uiPriority w:val="9"/>
     <w:qFormat/>
-    <w:rsid w:val="001A4D7C"/>
+    <w:rsid w:val="00B50B4B"/>
     <w:pPr>
       <w:keepNext/>
       <w:keepLines/>
       <w:numPr>
         <w:numId w:val="25"/>
       </w:numPr>
-      <w:spacing w:before="480" w:after="0"/>
+      <w:spacing w:afterLines="50" w:after="50"/>
       <w:outlineLvl w:val="0"/>
     </w:pPr>
     <w:rPr>
       <w:rFonts w:cstheme="majorBidi"/>
       <w:b/>
       <w:bCs/>
-      <w:color w:val="4F81BD" w:themeColor="accent1"/>
+      <w:color w:val="000000" w:themeColor="text1"/>
       <w:sz w:val="32"/>
       <w:szCs w:val="32"/>
     </w:rPr>
@@ -3565,7 +4203,7 @@
     <w:uiPriority w:val="9"/>
     <w:unhideWhenUsed/>
     <w:qFormat/>
-    <w:rsid w:val="001A4D7C"/>
+    <w:rsid w:val="00B50B4B"/>
     <w:pPr>
       <w:keepNext/>
       <w:keepLines/>
@@ -3573,14 +4211,14 @@
         <w:ilvl w:val="1"/>
         <w:numId w:val="25"/>
       </w:numPr>
-      <w:spacing w:before="200" w:after="0"/>
+      <w:spacing w:afterLines="50" w:after="50"/>
       <w:outlineLvl w:val="1"/>
     </w:pPr>
     <w:rPr>
       <w:rFonts w:cstheme="majorBidi"/>
       <w:b/>
       <w:bCs/>
-      <w:color w:val="4F81BD" w:themeColor="accent1"/>
+      <w:color w:val="000000" w:themeColor="text1"/>
       <w:sz w:val="28"/>
       <w:szCs w:val="28"/>
     </w:rPr>
@@ -3592,7 +4230,7 @@
     <w:uiPriority w:val="9"/>
     <w:unhideWhenUsed/>
     <w:qFormat/>
-    <w:rsid w:val="001A4D7C"/>
+    <w:rsid w:val="00B50B4B"/>
     <w:pPr>
       <w:keepNext/>
       <w:keepLines/>
@@ -3600,14 +4238,14 @@
         <w:ilvl w:val="2"/>
         <w:numId w:val="25"/>
       </w:numPr>
-      <w:spacing w:before="200" w:after="0"/>
+      <w:spacing w:afterLines="50" w:after="50"/>
       <w:outlineLvl w:val="2"/>
     </w:pPr>
     <w:rPr>
       <w:rFonts w:cstheme="majorBidi"/>
       <w:b/>
       <w:bCs/>
-      <w:color w:val="4F81BD" w:themeColor="accent1"/>
+      <w:color w:val="000000" w:themeColor="text1"/>
     </w:rPr>
   </w:style>
   <w:style w:type="paragraph" w:styleId="4">
@@ -3617,7 +4255,7 @@
     <w:uiPriority w:val="9"/>
     <w:unhideWhenUsed/>
     <w:qFormat/>
-    <w:rsid w:val="001A4D7C"/>
+    <w:rsid w:val="00B50B4B"/>
     <w:pPr>
       <w:keepNext/>
       <w:keepLines/>
@@ -3625,13 +4263,13 @@
         <w:ilvl w:val="3"/>
         <w:numId w:val="25"/>
       </w:numPr>
-      <w:spacing w:before="200" w:after="0"/>
+      <w:spacing w:afterLines="50" w:after="50"/>
       <w:outlineLvl w:val="3"/>
     </w:pPr>
     <w:rPr>
       <w:rFonts w:cs="Times New Roman (标题 CS)"/>
       <w:bCs/>
-      <w:color w:val="4F81BD" w:themeColor="accent1"/>
+      <w:color w:val="000000" w:themeColor="text1"/>
     </w:rPr>
   </w:style>
   <w:style w:type="paragraph" w:styleId="5">
@@ -3641,7 +4279,7 @@
     <w:uiPriority w:val="9"/>
     <w:unhideWhenUsed/>
     <w:qFormat/>
-    <w:rsid w:val="001A4D7C"/>
+    <w:rsid w:val="00B50B4B"/>
     <w:pPr>
       <w:keepNext/>
       <w:keepLines/>
@@ -3655,7 +4293,7 @@
     <w:rPr>
       <w:rFonts w:cstheme="majorBidi"/>
       <w:iCs/>
-      <w:color w:val="4F81BD" w:themeColor="accent1"/>
+      <w:color w:val="000000" w:themeColor="text1"/>
     </w:rPr>
   </w:style>
   <w:style w:type="paragraph" w:styleId="60">
@@ -3665,6 +4303,7 @@
     <w:uiPriority w:val="9"/>
     <w:unhideWhenUsed/>
     <w:qFormat/>
+    <w:rsid w:val="00E97CD0"/>
     <w:pPr>
       <w:keepNext/>
       <w:keepLines/>
@@ -3672,8 +4311,8 @@
       <w:outlineLvl w:val="5"/>
     </w:pPr>
     <w:rPr>
-      <w:rFonts w:asciiTheme="majorHAnsi" w:eastAsiaTheme="majorEastAsia" w:hAnsiTheme="majorHAnsi" w:cstheme="majorBidi"/>
-      <w:color w:val="4F81BD" w:themeColor="accent1"/>
+      <w:rFonts w:cstheme="majorBidi"/>
+      <w:color w:val="000000" w:themeColor="text1"/>
     </w:rPr>
   </w:style>
   <w:style w:type="paragraph" w:styleId="70">
@@ -3683,6 +4322,7 @@
     <w:uiPriority w:val="9"/>
     <w:unhideWhenUsed/>
     <w:qFormat/>
+    <w:rsid w:val="00E97CD0"/>
     <w:pPr>
       <w:keepNext/>
       <w:keepLines/>
@@ -3690,8 +4330,8 @@
       <w:outlineLvl w:val="6"/>
     </w:pPr>
     <w:rPr>
-      <w:rFonts w:asciiTheme="majorHAnsi" w:eastAsiaTheme="majorEastAsia" w:hAnsiTheme="majorHAnsi" w:cstheme="majorBidi"/>
-      <w:color w:val="4F81BD" w:themeColor="accent1"/>
+      <w:rFonts w:cstheme="majorBidi"/>
+      <w:color w:val="000000" w:themeColor="text1"/>
     </w:rPr>
   </w:style>
   <w:style w:type="paragraph" w:styleId="80">
@@ -3701,6 +4341,7 @@
     <w:uiPriority w:val="9"/>
     <w:unhideWhenUsed/>
     <w:qFormat/>
+    <w:rsid w:val="00E97CD0"/>
     <w:pPr>
       <w:keepNext/>
       <w:keepLines/>
@@ -3708,8 +4349,8 @@
       <w:outlineLvl w:val="7"/>
     </w:pPr>
     <w:rPr>
-      <w:rFonts w:asciiTheme="majorHAnsi" w:eastAsiaTheme="majorEastAsia" w:hAnsiTheme="majorHAnsi" w:cstheme="majorBidi"/>
-      <w:color w:val="4F81BD" w:themeColor="accent1"/>
+      <w:rFonts w:cstheme="majorBidi"/>
+      <w:color w:val="000000" w:themeColor="text1"/>
     </w:rPr>
   </w:style>
   <w:style w:type="paragraph" w:styleId="90">
@@ -3719,6 +4360,7 @@
     <w:uiPriority w:val="9"/>
     <w:unhideWhenUsed/>
     <w:qFormat/>
+    <w:rsid w:val="00E97CD0"/>
     <w:pPr>
       <w:keepNext/>
       <w:keepLines/>
@@ -3726,8 +4368,8 @@
       <w:outlineLvl w:val="8"/>
     </w:pPr>
     <w:rPr>
-      <w:rFonts w:asciiTheme="majorHAnsi" w:eastAsiaTheme="majorEastAsia" w:hAnsiTheme="majorHAnsi" w:cstheme="majorBidi"/>
-      <w:color w:val="4F81BD" w:themeColor="accent1"/>
+      <w:rFonts w:cstheme="majorBidi"/>
+      <w:color w:val="000000" w:themeColor="text1"/>
     </w:rPr>
   </w:style>
   <w:style w:type="character" w:default="1" w:styleId="a1">
@@ -3787,7 +4429,7 @@
     <w:basedOn w:val="a"/>
     <w:next w:val="a0"/>
     <w:qFormat/>
-    <w:rsid w:val="00A97AE2"/>
+    <w:rsid w:val="00E97CD0"/>
     <w:pPr>
       <w:keepNext/>
       <w:keepLines/>
@@ -3798,7 +4440,7 @@
       <w:rFonts w:cstheme="majorBidi"/>
       <w:b/>
       <w:bCs/>
-      <w:color w:val="345A8A" w:themeColor="accent1" w:themeShade="B5"/>
+      <w:color w:val="000000" w:themeColor="text1"/>
       <w:sz w:val="36"/>
       <w:szCs w:val="36"/>
     </w:rPr>
@@ -3849,6 +4491,7 @@
     <w:basedOn w:val="a"/>
     <w:next w:val="Abstract"/>
     <w:qFormat/>
+    <w:rsid w:val="00BA6C2A"/>
     <w:pPr>
       <w:keepNext/>
       <w:keepLines/>
@@ -3857,7 +4500,7 @@
     </w:pPr>
     <w:rPr>
       <w:b/>
-      <w:color w:val="345A8A"/>
+      <w:color w:val="000000" w:themeColor="text1"/>
       <w:sz w:val="20"/>
       <w:szCs w:val="20"/>
     </w:rPr>
@@ -3911,6 +4554,9 @@
     <w:rsid w:val="00096F49"/>
     <w:rPr>
       <w:rFonts w:ascii="Noto Sans" w:eastAsia="Noto Sans SC" w:hAnsi="Noto Sans"/>
+      <w:sz w:val="20"/>
+      <w:szCs w:val="20"/>
+      <w:lang w:eastAsia="zh-CN"/>
     </w:rPr>
     <w:tblPr>
       <w:tblInd w:w="0" w:type="dxa"/>
@@ -4042,15 +4688,17 @@
     <w:uiPriority w:val="39"/>
     <w:unhideWhenUsed/>
     <w:qFormat/>
-    <w:rsid w:val="00BD3991"/>
+    <w:rsid w:val="004B199F"/>
     <w:pPr>
+      <w:numPr>
+        <w:numId w:val="0"/>
+      </w:numPr>
       <w:spacing w:before="240" w:line="259" w:lineRule="auto"/>
       <w:outlineLvl w:val="9"/>
     </w:pPr>
     <w:rPr>
       <w:b w:val="0"/>
       <w:bCs w:val="0"/>
-      <w:color w:val="365F91" w:themeColor="accent1" w:themeShade="BF"/>
     </w:rPr>
   </w:style>
   <w:style w:type="character" w:customStyle="1" w:styleId="a4">
@@ -4219,6 +4867,141 @@
     <w:pPr>
       <w:numPr>
         <w:numId w:val="33"/>
+      </w:numPr>
+    </w:pPr>
+  </w:style>
+  <w:style w:type="paragraph" w:styleId="af">
+    <w:name w:val="footer"/>
+    <w:basedOn w:val="a"/>
+    <w:link w:val="af0"/>
+    <w:rsid w:val="009F72B7"/>
+    <w:pPr>
+      <w:tabs>
+        <w:tab w:val="center" w:pos="4153"/>
+        <w:tab w:val="right" w:pos="8306"/>
+      </w:tabs>
+      <w:snapToGrid w:val="0"/>
+    </w:pPr>
+    <w:rPr>
+      <w:sz w:val="18"/>
+      <w:szCs w:val="18"/>
+    </w:rPr>
+  </w:style>
+  <w:style w:type="character" w:customStyle="1" w:styleId="af0">
+    <w:name w:val="页脚 字符"/>
+    <w:basedOn w:val="a1"/>
+    <w:link w:val="af"/>
+    <w:rsid w:val="009F72B7"/>
+    <w:rPr>
+      <w:rFonts w:ascii="Noto Sans" w:eastAsia="Noto Sans SC" w:hAnsi="Noto Sans"/>
+      <w:sz w:val="18"/>
+      <w:szCs w:val="18"/>
+    </w:rPr>
+  </w:style>
+  <w:style w:type="character" w:styleId="af1">
+    <w:name w:val="page number"/>
+    <w:basedOn w:val="a1"/>
+    <w:rsid w:val="00510AB4"/>
+    <w:rPr>
+      <w:rFonts w:ascii="Noto Sans" w:eastAsia="Noto Sans SC" w:hAnsi="Noto Sans"/>
+    </w:rPr>
+  </w:style>
+  <w:style w:type="paragraph" w:styleId="af2">
+    <w:name w:val="header"/>
+    <w:basedOn w:val="a"/>
+    <w:link w:val="af3"/>
+    <w:rsid w:val="009F72B7"/>
+    <w:pPr>
+      <w:tabs>
+        <w:tab w:val="center" w:pos="4153"/>
+        <w:tab w:val="right" w:pos="8306"/>
+      </w:tabs>
+      <w:snapToGrid w:val="0"/>
+      <w:jc w:val="center"/>
+    </w:pPr>
+    <w:rPr>
+      <w:sz w:val="18"/>
+      <w:szCs w:val="18"/>
+    </w:rPr>
+  </w:style>
+  <w:style w:type="character" w:customStyle="1" w:styleId="af3">
+    <w:name w:val="页眉 字符"/>
+    <w:basedOn w:val="a1"/>
+    <w:link w:val="af2"/>
+    <w:rsid w:val="009F72B7"/>
+    <w:rPr>
+      <w:rFonts w:ascii="Noto Sans" w:eastAsia="Noto Sans SC" w:hAnsi="Noto Sans"/>
+      <w:sz w:val="18"/>
+      <w:szCs w:val="18"/>
+    </w:rPr>
+  </w:style>
+  <w:style w:type="numbering" w:customStyle="1" w:styleId="17">
+    <w:name w:val="当前列表17"/>
+    <w:uiPriority w:val="99"/>
+    <w:rsid w:val="004B199F"/>
+    <w:pPr>
+      <w:numPr>
+        <w:numId w:val="34"/>
+      </w:numPr>
+    </w:pPr>
+  </w:style>
+  <w:style w:type="numbering" w:customStyle="1" w:styleId="18">
+    <w:name w:val="当前列表18"/>
+    <w:uiPriority w:val="99"/>
+    <w:rsid w:val="00BC71E8"/>
+    <w:pPr>
+      <w:numPr>
+        <w:numId w:val="35"/>
+      </w:numPr>
+    </w:pPr>
+  </w:style>
+  <w:style w:type="numbering" w:customStyle="1" w:styleId="19">
+    <w:name w:val="当前列表19"/>
+    <w:uiPriority w:val="99"/>
+    <w:rsid w:val="00BC71E8"/>
+    <w:pPr>
+      <w:numPr>
+        <w:numId w:val="36"/>
+      </w:numPr>
+    </w:pPr>
+  </w:style>
+  <w:style w:type="numbering" w:customStyle="1" w:styleId="200">
+    <w:name w:val="当前列表20"/>
+    <w:uiPriority w:val="99"/>
+    <w:rsid w:val="00BC71E8"/>
+    <w:pPr>
+      <w:numPr>
+        <w:numId w:val="37"/>
+      </w:numPr>
+    </w:pPr>
+  </w:style>
+  <w:style w:type="numbering" w:customStyle="1" w:styleId="21">
+    <w:name w:val="当前列表21"/>
+    <w:uiPriority w:val="99"/>
+    <w:rsid w:val="00B50B4B"/>
+    <w:pPr>
+      <w:numPr>
+        <w:numId w:val="38"/>
+      </w:numPr>
+    </w:pPr>
+  </w:style>
+  <w:style w:type="numbering" w:customStyle="1" w:styleId="22">
+    <w:name w:val="当前列表22"/>
+    <w:uiPriority w:val="99"/>
+    <w:rsid w:val="00B50B4B"/>
+    <w:pPr>
+      <w:numPr>
+        <w:numId w:val="39"/>
+      </w:numPr>
+    </w:pPr>
+  </w:style>
+  <w:style w:type="numbering" w:customStyle="1" w:styleId="23">
+    <w:name w:val="当前列表23"/>
+    <w:uiPriority w:val="99"/>
+    <w:rsid w:val="00B50B4B"/>
+    <w:pPr>
+      <w:numPr>
+        <w:numId w:val="40"/>
       </w:numPr>
     </w:pPr>
   </w:style>
@@ -4541,4 +5324,16 @@
   </a:objectDefaults>
   <a:extraClrSchemeLst/>
 </a:theme>
+</file>
+
+<file path=customXml/item1.xml><?xml version="1.0" encoding="utf-8"?>
+<b:Sources xmlns:b="http://schemas.openxmlformats.org/officeDocument/2006/bibliography" xmlns="http://schemas.openxmlformats.org/officeDocument/2006/bibliography" SelectedStyle="/APASixthEditionOfficeOnline.xsl" StyleName="APA" Version="6"/>
+</file>
+
+<file path=customXml/itemProps1.xml><?xml version="1.0" encoding="utf-8"?>
+<ds:datastoreItem xmlns:ds="http://schemas.openxmlformats.org/officeDocument/2006/customXml" ds:itemID="{E63B96E6-86DF-F942-A6CB-AA74B46CCBFB}">
+  <ds:schemaRefs>
+    <ds:schemaRef ds:uri="http://schemas.openxmlformats.org/officeDocument/2006/bibliography"/>
+  </ds:schemaRefs>
+</ds:datastoreItem>
 </file>
</xml_diff>